<commit_message>
edits in wording to report, and disabling django debug for settings
</commit_message>
<xml_diff>
--- a/report.docx
+++ b/report.docx
@@ -3364,13 +3364,13 @@
           <w:color w:val="000000"/>
         </w:rPr>
         <w:drawing>
-          <wp:anchor distT="0" distB="0" distL="114300" distR="114300" simplePos="0" relativeHeight="251660288" behindDoc="0" locked="0" layoutInCell="1" allowOverlap="1" wp14:anchorId="7B095336" wp14:editId="0C74F79A">
+          <wp:anchor distT="0" distB="0" distL="114300" distR="114300" simplePos="0" relativeHeight="251660288" behindDoc="0" locked="0" layoutInCell="1" allowOverlap="1" wp14:anchorId="7B095336" wp14:editId="5C8A3A6D">
             <wp:simplePos x="0" y="0"/>
             <wp:positionH relativeFrom="column">
-              <wp:posOffset>0</wp:posOffset>
+              <wp:posOffset>4457700</wp:posOffset>
             </wp:positionH>
             <wp:positionV relativeFrom="paragraph">
-              <wp:posOffset>572135</wp:posOffset>
+              <wp:posOffset>343535</wp:posOffset>
             </wp:positionV>
             <wp:extent cx="1600200" cy="2851842"/>
             <wp:effectExtent l="0" t="0" r="0" b="0"/>
@@ -3444,18 +3444,18 @@
           <w:szCs w:val="20"/>
         </w:rPr>
       </w:pPr>
-    </w:p>
-    <w:p>
-      <w:pPr>
-        <w:spacing w:line="480" w:lineRule="auto"/>
-        <w:rPr>
-          <w:rFonts w:ascii="Times" w:hAnsi="Times" w:cs="Times New Roman"/>
-          <w:sz w:val="20"/>
-          <w:szCs w:val="20"/>
-        </w:rPr>
-      </w:pPr>
       <w:bookmarkStart w:id="0" w:name="_GoBack"/>
       <w:bookmarkEnd w:id="0"/>
+    </w:p>
+    <w:p>
+      <w:pPr>
+        <w:spacing w:line="480" w:lineRule="auto"/>
+        <w:rPr>
+          <w:rFonts w:ascii="Times" w:hAnsi="Times" w:cs="Times New Roman"/>
+          <w:sz w:val="20"/>
+          <w:szCs w:val="20"/>
+        </w:rPr>
+      </w:pPr>
       <w:r>
         <w:rPr>
           <w:rFonts w:ascii="Times New Roman" w:hAnsi="Times New Roman" w:cs="Times New Roman"/>
@@ -3465,13 +3465,13 @@
         <mc:AlternateContent>
           <mc:Choice Requires="wps">
             <w:drawing>
-              <wp:anchor distT="0" distB="0" distL="114300" distR="114300" simplePos="0" relativeHeight="251659264" behindDoc="0" locked="0" layoutInCell="1" allowOverlap="1" wp14:anchorId="2B24792C" wp14:editId="32641492">
+              <wp:anchor distT="0" distB="0" distL="114300" distR="114300" simplePos="0" relativeHeight="251659264" behindDoc="0" locked="0" layoutInCell="1" allowOverlap="1" wp14:anchorId="2B24792C" wp14:editId="4680E68C">
                 <wp:simplePos x="0" y="0"/>
                 <wp:positionH relativeFrom="column">
-                  <wp:posOffset>1714500</wp:posOffset>
+                  <wp:posOffset>-342900</wp:posOffset>
                 </wp:positionH>
                 <wp:positionV relativeFrom="paragraph">
-                  <wp:posOffset>377825</wp:posOffset>
+                  <wp:posOffset>263525</wp:posOffset>
                 </wp:positionV>
                 <wp:extent cx="4686300" cy="800100"/>
                 <wp:effectExtent l="0" t="0" r="0" b="12700"/>
@@ -3638,7 +3638,7 @@
                 <v:stroke joinstyle="miter"/>
                 <v:path gradientshapeok="t" o:connecttype="rect"/>
               </v:shapetype>
-              <v:shape id="Text Box 2" o:spid="_x0000_s1026" type="#_x0000_t202" style="position:absolute;margin-left:135pt;margin-top:29.75pt;width:369pt;height:63pt;z-index:251659264;visibility:visible;mso-wrap-style:square;mso-width-percent:0;mso-height-percent:0;mso-wrap-distance-left:9pt;mso-wrap-distance-top:0;mso-wrap-distance-right:9pt;mso-wrap-distance-bottom:0;mso-position-horizontal:absolute;mso-position-horizontal-relative:text;mso-position-vertical:absolute;mso-position-vertical-relative:text;mso-width-percent:0;mso-height-percent:0;mso-width-relative:margin;mso-height-relative:margin;v-text-anchor:top" o:gfxdata="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" filled="f" stroked="f">
+              <v:shape id="Text Box 2" o:spid="_x0000_s1026" type="#_x0000_t202" style="position:absolute;margin-left:-26.95pt;margin-top:20.75pt;width:369pt;height:63pt;z-index:251659264;visibility:visible;mso-wrap-style:square;mso-width-percent:0;mso-height-percent:0;mso-wrap-distance-left:9pt;mso-wrap-distance-top:0;mso-wrap-distance-right:9pt;mso-wrap-distance-bottom:0;mso-position-horizontal:absolute;mso-position-horizontal-relative:text;mso-position-vertical:absolute;mso-position-vertical-relative:text;mso-width-percent:0;mso-height-percent:0;mso-width-relative:margin;mso-height-relative:margin;v-text-anchor:top" o:gfxdata="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" filled="f" stroked="f">
                 <v:textbox>
                   <w:txbxContent>
                     <w:p>

</xml_diff>

<commit_message>
added note about debug on
</commit_message>
<xml_diff>
--- a/report.docx
+++ b/report.docx
@@ -12,7 +12,6 @@
           <w:color w:val="000000"/>
         </w:rPr>
       </w:pPr>
-      <w:proofErr w:type="spellStart"/>
       <w:r>
         <w:rPr>
           <w:rFonts w:ascii="Times New Roman" w:hAnsi="Times New Roman" w:cs="Times New Roman"/>
@@ -20,7 +19,6 @@
         </w:rPr>
         <w:t>MealMatcher</w:t>
       </w:r>
-      <w:proofErr w:type="spellEnd"/>
       <w:r>
         <w:rPr>
           <w:rFonts w:ascii="Times New Roman" w:hAnsi="Times New Roman" w:cs="Times New Roman"/>
@@ -44,17 +42,8 @@
           <w:rFonts w:ascii="Times New Roman" w:hAnsi="Times New Roman" w:cs="Times New Roman"/>
           <w:color w:val="000000"/>
         </w:rPr>
-        <w:t xml:space="preserve">Kevin Wang, Drew Wallace, Andreas Dias, Valerie Morin, Andrew </w:t>
-      </w:r>
-      <w:proofErr w:type="spellStart"/>
-      <w:r>
-        <w:rPr>
-          <w:rFonts w:ascii="Times New Roman" w:hAnsi="Times New Roman" w:cs="Times New Roman"/>
-          <w:color w:val="000000"/>
-        </w:rPr>
-        <w:t>Charette</w:t>
-      </w:r>
-      <w:proofErr w:type="spellEnd"/>
+        <w:t>Kevin Wang, Drew Wallace, Andreas Dias, Valerie Morin, Andrew Charette</w:t>
+      </w:r>
     </w:p>
     <w:p>
       <w:pPr>
@@ -202,39 +191,7 @@
           <w:rFonts w:ascii="Times New Roman" w:hAnsi="Times New Roman" w:cs="Times New Roman"/>
           <w:color w:val="000000"/>
         </w:rPr>
-        <w:t xml:space="preserve">). We all took on the challenge successfully and are now well acquainted with how </w:t>
-      </w:r>
-      <w:proofErr w:type="spellStart"/>
-      <w:r>
-        <w:rPr>
-          <w:rFonts w:ascii="Times New Roman" w:hAnsi="Times New Roman" w:cs="Times New Roman"/>
-          <w:color w:val="000000"/>
-        </w:rPr>
-        <w:t>Django</w:t>
-      </w:r>
-      <w:proofErr w:type="spellEnd"/>
-      <w:r>
-        <w:rPr>
-          <w:rFonts w:ascii="Times New Roman" w:hAnsi="Times New Roman" w:cs="Times New Roman"/>
-          <w:color w:val="000000"/>
-        </w:rPr>
-        <w:t xml:space="preserve"> and Bootstrap can be used </w:t>
-      </w:r>
-      <w:proofErr w:type="gramStart"/>
-      <w:r>
-        <w:rPr>
-          <w:rFonts w:ascii="Times New Roman" w:hAnsi="Times New Roman" w:cs="Times New Roman"/>
-          <w:color w:val="000000"/>
-        </w:rPr>
-        <w:t>for</w:t>
-      </w:r>
-      <w:proofErr w:type="gramEnd"/>
-      <w:r>
-        <w:rPr>
-          <w:rFonts w:ascii="Times New Roman" w:hAnsi="Times New Roman" w:cs="Times New Roman"/>
-          <w:color w:val="000000"/>
-        </w:rPr>
-        <w:t xml:space="preserve"> web development. </w:t>
+        <w:t xml:space="preserve">). We all took on the challenge successfully and are now well acquainted with how Django and Bootstrap can be used for web development. </w:t>
       </w:r>
       <w:r>
         <w:rPr>
@@ -700,56 +657,16 @@
           <w:sz w:val="20"/>
           <w:szCs w:val="20"/>
         </w:rPr>
-        <w:t xml:space="preserve"> 27: First commit, </w:t>
-      </w:r>
-      <w:proofErr w:type="spellStart"/>
-      <w:r>
-        <w:rPr>
-          <w:rFonts w:ascii="Times New Roman" w:hAnsi="Times New Roman" w:cs="Times New Roman"/>
-          <w:color w:val="000000"/>
-          <w:sz w:val="20"/>
-          <w:szCs w:val="20"/>
-        </w:rPr>
-        <w:t>G</w:t>
-      </w:r>
-      <w:r>
-        <w:rPr>
-          <w:rFonts w:ascii="Times New Roman" w:hAnsi="Times New Roman" w:cs="Times New Roman"/>
-          <w:color w:val="000000"/>
-          <w:sz w:val="20"/>
-          <w:szCs w:val="20"/>
-        </w:rPr>
-        <w:t>it</w:t>
-      </w:r>
-      <w:proofErr w:type="spellEnd"/>
-      <w:r>
-        <w:rPr>
-          <w:rFonts w:ascii="Times New Roman" w:hAnsi="Times New Roman" w:cs="Times New Roman"/>
-          <w:color w:val="000000"/>
-          <w:sz w:val="20"/>
-          <w:szCs w:val="20"/>
-        </w:rPr>
-        <w:t xml:space="preserve"> setup and </w:t>
-      </w:r>
-      <w:proofErr w:type="spellStart"/>
-      <w:r>
-        <w:rPr>
-          <w:rFonts w:ascii="Times New Roman" w:hAnsi="Times New Roman" w:cs="Times New Roman"/>
-          <w:color w:val="000000"/>
-          <w:sz w:val="20"/>
-          <w:szCs w:val="20"/>
-        </w:rPr>
-        <w:t>Django</w:t>
-      </w:r>
-      <w:proofErr w:type="spellEnd"/>
-      <w:r>
-        <w:rPr>
-          <w:rFonts w:ascii="Times New Roman" w:hAnsi="Times New Roman" w:cs="Times New Roman"/>
-          <w:color w:val="000000"/>
-          <w:sz w:val="20"/>
-          <w:szCs w:val="20"/>
-        </w:rPr>
-        <w:t xml:space="preserve"> installed</w:t>
+        <w:t xml:space="preserve"> 27: First commit, G</w:t>
+      </w:r>
+      <w:r>
+        <w:rPr>
+          <w:rFonts w:ascii="Times New Roman" w:hAnsi="Times New Roman" w:cs="Times New Roman"/>
+          <w:color w:val="000000"/>
+          <w:sz w:val="20"/>
+          <w:szCs w:val="20"/>
+        </w:rPr>
+        <w:t>it setup and Django installed</w:t>
       </w:r>
     </w:p>
     <w:p>
@@ -803,27 +720,7 @@
           <w:sz w:val="20"/>
           <w:szCs w:val="20"/>
         </w:rPr>
-        <w:t xml:space="preserve">April 3: Back-end for </w:t>
-      </w:r>
-      <w:proofErr w:type="gramStart"/>
-      <w:r>
-        <w:rPr>
-          <w:rFonts w:ascii="Times New Roman" w:hAnsi="Times New Roman" w:cs="Times New Roman"/>
-          <w:color w:val="000000"/>
-          <w:sz w:val="20"/>
-          <w:szCs w:val="20"/>
-        </w:rPr>
-        <w:t>find</w:t>
-      </w:r>
-      <w:proofErr w:type="gramEnd"/>
-      <w:r>
-        <w:rPr>
-          <w:rFonts w:ascii="Times New Roman" w:hAnsi="Times New Roman" w:cs="Times New Roman"/>
-          <w:color w:val="000000"/>
-          <w:sz w:val="20"/>
-          <w:szCs w:val="20"/>
-        </w:rPr>
-        <w:t xml:space="preserve"> meals and view meals pages functional</w:t>
+        <w:t>April 3: Back-end for find meals and view meals pages functional</w:t>
       </w:r>
     </w:p>
     <w:p>
@@ -859,19 +756,8 @@
           <w:sz w:val="20"/>
           <w:szCs w:val="20"/>
         </w:rPr>
-        <w:t xml:space="preserve">April 5: First dabbling with </w:t>
-      </w:r>
-      <w:proofErr w:type="spellStart"/>
-      <w:r>
-        <w:rPr>
-          <w:rFonts w:ascii="Times New Roman" w:hAnsi="Times New Roman" w:cs="Times New Roman"/>
-          <w:color w:val="000000"/>
-          <w:sz w:val="20"/>
-          <w:szCs w:val="20"/>
-        </w:rPr>
-        <w:t>Heroku</w:t>
-      </w:r>
-      <w:proofErr w:type="spellEnd"/>
+        <w:t>April 5: First dabbling with Heroku</w:t>
+      </w:r>
     </w:p>
     <w:p>
       <w:pPr>
@@ -1023,27 +909,7 @@
           <w:sz w:val="20"/>
           <w:szCs w:val="20"/>
         </w:rPr>
-        <w:t xml:space="preserve">April 22: </w:t>
-      </w:r>
-      <w:proofErr w:type="spellStart"/>
-      <w:r>
-        <w:rPr>
-          <w:rFonts w:ascii="Times New Roman" w:hAnsi="Times New Roman" w:cs="Times New Roman"/>
-          <w:color w:val="000000"/>
-          <w:sz w:val="20"/>
-          <w:szCs w:val="20"/>
-        </w:rPr>
-        <w:t>Heroku</w:t>
-      </w:r>
-      <w:proofErr w:type="spellEnd"/>
-      <w:r>
-        <w:rPr>
-          <w:rFonts w:ascii="Times New Roman" w:hAnsi="Times New Roman" w:cs="Times New Roman"/>
-          <w:color w:val="000000"/>
-          <w:sz w:val="20"/>
-          <w:szCs w:val="20"/>
-        </w:rPr>
-        <w:t xml:space="preserve"> server site working, front-end visual upgrades</w:t>
+        <w:t>April 22: Heroku server site working, front-end visual upgrades</w:t>
       </w:r>
     </w:p>
     <w:p>
@@ -1152,17 +1018,43 @@
           <w:sz w:val="20"/>
           <w:szCs w:val="20"/>
         </w:rPr>
-        <w:t xml:space="preserve">l 29: Email templates to avoid </w:t>
-      </w:r>
-      <w:proofErr w:type="spellStart"/>
-      <w:r>
-        <w:rPr>
-          <w:rFonts w:ascii="Times New Roman" w:hAnsi="Times New Roman" w:cs="Times New Roman"/>
-          <w:color w:val="000000"/>
-          <w:sz w:val="20"/>
-          <w:szCs w:val="20"/>
-        </w:rPr>
-        <w:t>P</w:t>
+        <w:t>l 29: Email templates to avoid P</w:t>
+      </w:r>
+      <w:r>
+        <w:rPr>
+          <w:rFonts w:ascii="Times New Roman" w:hAnsi="Times New Roman" w:cs="Times New Roman"/>
+          <w:color w:val="000000"/>
+          <w:sz w:val="20"/>
+          <w:szCs w:val="20"/>
+        </w:rPr>
+        <w:t xml:space="preserve">roofpoint, minor front-end updates </w:t>
+      </w:r>
+    </w:p>
+    <w:p>
+      <w:pPr>
+        <w:rPr>
+          <w:rFonts w:ascii="Times New Roman" w:hAnsi="Times New Roman" w:cs="Times New Roman"/>
+          <w:sz w:val="20"/>
+          <w:szCs w:val="20"/>
+        </w:rPr>
+      </w:pPr>
+      <w:r>
+        <w:rPr>
+          <w:rFonts w:ascii="Times New Roman" w:hAnsi="Times New Roman" w:cs="Times New Roman"/>
+          <w:color w:val="000000"/>
+          <w:sz w:val="20"/>
+          <w:szCs w:val="20"/>
+        </w:rPr>
+        <w:t xml:space="preserve">May </w:t>
+      </w:r>
+      <w:r>
+        <w:rPr>
+          <w:rFonts w:ascii="Times New Roman" w:hAnsi="Times New Roman" w:cs="Times New Roman"/>
+          <w:color w:val="000000"/>
+          <w:sz w:val="20"/>
+          <w:szCs w:val="20"/>
+        </w:rPr>
+        <w:t>1: Emails no longer blocked by P</w:t>
       </w:r>
       <w:r>
         <w:rPr>
@@ -1173,63 +1065,6 @@
         </w:rPr>
         <w:t>roofpoint</w:t>
       </w:r>
-      <w:proofErr w:type="spellEnd"/>
-      <w:r>
-        <w:rPr>
-          <w:rFonts w:ascii="Times New Roman" w:hAnsi="Times New Roman" w:cs="Times New Roman"/>
-          <w:color w:val="000000"/>
-          <w:sz w:val="20"/>
-          <w:szCs w:val="20"/>
-        </w:rPr>
-        <w:t xml:space="preserve">, minor front-end updates </w:t>
-      </w:r>
-    </w:p>
-    <w:p>
-      <w:pPr>
-        <w:rPr>
-          <w:rFonts w:ascii="Times New Roman" w:hAnsi="Times New Roman" w:cs="Times New Roman"/>
-          <w:sz w:val="20"/>
-          <w:szCs w:val="20"/>
-        </w:rPr>
-      </w:pPr>
-      <w:r>
-        <w:rPr>
-          <w:rFonts w:ascii="Times New Roman" w:hAnsi="Times New Roman" w:cs="Times New Roman"/>
-          <w:color w:val="000000"/>
-          <w:sz w:val="20"/>
-          <w:szCs w:val="20"/>
-        </w:rPr>
-        <w:t xml:space="preserve">May </w:t>
-      </w:r>
-      <w:r>
-        <w:rPr>
-          <w:rFonts w:ascii="Times New Roman" w:hAnsi="Times New Roman" w:cs="Times New Roman"/>
-          <w:color w:val="000000"/>
-          <w:sz w:val="20"/>
-          <w:szCs w:val="20"/>
-        </w:rPr>
-        <w:t xml:space="preserve">1: Emails no longer blocked by </w:t>
-      </w:r>
-      <w:proofErr w:type="spellStart"/>
-      <w:r>
-        <w:rPr>
-          <w:rFonts w:ascii="Times New Roman" w:hAnsi="Times New Roman" w:cs="Times New Roman"/>
-          <w:color w:val="000000"/>
-          <w:sz w:val="20"/>
-          <w:szCs w:val="20"/>
-        </w:rPr>
-        <w:t>P</w:t>
-      </w:r>
-      <w:r>
-        <w:rPr>
-          <w:rFonts w:ascii="Times New Roman" w:hAnsi="Times New Roman" w:cs="Times New Roman"/>
-          <w:color w:val="000000"/>
-          <w:sz w:val="20"/>
-          <w:szCs w:val="20"/>
-        </w:rPr>
-        <w:t>roofpoint</w:t>
-      </w:r>
-      <w:proofErr w:type="spellEnd"/>
       <w:r>
         <w:rPr>
           <w:rFonts w:ascii="Times New Roman" w:hAnsi="Times New Roman" w:cs="Times New Roman"/>
@@ -1769,23 +1604,7 @@
           <w:rFonts w:ascii="Times New Roman" w:hAnsi="Times New Roman" w:cs="Times New Roman"/>
           <w:color w:val="000000"/>
         </w:rPr>
-        <w:t xml:space="preserve">Finally, there were numerous small design decisions that were either unanticipated in the original design doc or too small to include there. One such decision was that of when exactly to send the notification emails. We have found that sending an email when a user is matched, when a user is unmatched, when </w:t>
-      </w:r>
-      <w:proofErr w:type="gramStart"/>
-      <w:r>
-        <w:rPr>
-          <w:rFonts w:ascii="Times New Roman" w:hAnsi="Times New Roman" w:cs="Times New Roman"/>
-          <w:color w:val="000000"/>
-        </w:rPr>
-        <w:t>an attire</w:t>
-      </w:r>
-      <w:proofErr w:type="gramEnd"/>
-      <w:r>
-        <w:rPr>
-          <w:rFonts w:ascii="Times New Roman" w:hAnsi="Times New Roman" w:cs="Times New Roman"/>
-          <w:color w:val="000000"/>
-        </w:rPr>
-        <w:t xml:space="preserve"> is changed, and an hour before as a reminder as most effective. Another question we only addressed later in development was that of the feedback form. We decided to manually review feedback given by users in order to more properly judge the legitimacy of the users’ complaints. In this way, we can use our discretion to decide whether or not to temporarily disable a user. As of now, we plan to disable a user for two weeks if he or she does not show up for 2 meals within 2 weeks, which is reported by their matches for the meals they missed. This required administrative access to disable/enable of users on the site (see </w:t>
+        <w:t xml:space="preserve">Finally, there were numerous small design decisions that were either unanticipated in the original design doc or too small to include there. One such decision was that of when exactly to send the notification emails. We have found that sending an email when a user is matched, when a user is unmatched, when an attire is changed, and an hour before as a reminder as most effective. Another question we only addressed later in development was that of the feedback form. We decided to manually review feedback given by users in order to more properly judge the legitimacy of the users’ complaints. In this way, we can use our discretion to decide whether or not to temporarily disable a user. As of now, we plan to disable a user for two weeks if he or she does not show up for 2 meals within 2 weeks, which is reported by their matches for the meals they missed. This required administrative access to disable/enable of users on the site (see </w:t>
       </w:r>
       <w:r>
         <w:rPr>
@@ -1854,23 +1673,7 @@
           <w:rFonts w:ascii="Times New Roman" w:hAnsi="Times New Roman" w:cs="Times New Roman"/>
           <w:color w:val="000000"/>
         </w:rPr>
-        <w:t xml:space="preserve">, as having a standard testing script would not work outside of testing model functions. Testing the email notifications was especially tricky, due to the blocking by </w:t>
-      </w:r>
-      <w:proofErr w:type="spellStart"/>
-      <w:r>
-        <w:rPr>
-          <w:rFonts w:ascii="Times New Roman" w:hAnsi="Times New Roman" w:cs="Times New Roman"/>
-          <w:color w:val="000000"/>
-        </w:rPr>
-        <w:t>Proofpoint</w:t>
-      </w:r>
-      <w:proofErr w:type="spellEnd"/>
-      <w:r>
-        <w:rPr>
-          <w:rFonts w:ascii="Times New Roman" w:hAnsi="Times New Roman" w:cs="Times New Roman"/>
-          <w:color w:val="000000"/>
-        </w:rPr>
-        <w:t xml:space="preserve"> but also having to wait in order to see if we get the notification emails. </w:t>
+        <w:t xml:space="preserve">, as having a standard testing script would not work outside of testing model functions. Testing the email notifications was especially tricky, due to the blocking by Proofpoint but also having to wait in order to see if we get the notification emails. </w:t>
       </w:r>
     </w:p>
     <w:p>
@@ -1927,23 +1730,7 @@
           <w:rFonts w:ascii="Times New Roman" w:hAnsi="Times New Roman" w:cs="Times New Roman"/>
           <w:color w:val="000000"/>
         </w:rPr>
-        <w:t xml:space="preserve"> we encountered were </w:t>
-      </w:r>
-      <w:proofErr w:type="spellStart"/>
-      <w:r>
-        <w:rPr>
-          <w:rFonts w:ascii="Times New Roman" w:hAnsi="Times New Roman" w:cs="Times New Roman"/>
-          <w:color w:val="000000"/>
-        </w:rPr>
-        <w:t>Proofpoint</w:t>
-      </w:r>
-      <w:proofErr w:type="spellEnd"/>
-      <w:r>
-        <w:rPr>
-          <w:rFonts w:ascii="Times New Roman" w:hAnsi="Times New Roman" w:cs="Times New Roman"/>
-          <w:color w:val="000000"/>
-        </w:rPr>
-        <w:t xml:space="preserve"> blocking our automated emails and difficulties setting up a development environment on one of our computers due to specific local settings. </w:t>
+        <w:t xml:space="preserve"> we encountered were Proofpoint blocking our automated emails and difficulties setting up a development environment on one of our computers due to specific local settings. </w:t>
       </w:r>
       <w:r>
         <w:rPr>
@@ -1985,23 +1772,7 @@
           <w:rFonts w:ascii="Times New Roman" w:hAnsi="Times New Roman" w:cs="Times New Roman"/>
           <w:color w:val="000000"/>
         </w:rPr>
-        <w:t xml:space="preserve">he </w:t>
-      </w:r>
-      <w:proofErr w:type="spellStart"/>
-      <w:r>
-        <w:rPr>
-          <w:rFonts w:ascii="Times New Roman" w:hAnsi="Times New Roman" w:cs="Times New Roman"/>
-          <w:color w:val="000000"/>
-        </w:rPr>
-        <w:t>Proofpoint</w:t>
-      </w:r>
-      <w:proofErr w:type="spellEnd"/>
-      <w:r>
-        <w:rPr>
-          <w:rFonts w:ascii="Times New Roman" w:hAnsi="Times New Roman" w:cs="Times New Roman"/>
-          <w:color w:val="000000"/>
-        </w:rPr>
-        <w:t xml:space="preserve"> email blocking was eventually resolved using HTML email templates to render the messages, and </w:t>
+        <w:t xml:space="preserve">he Proofpoint email blocking was eventually resolved using HTML email templates to render the messages, and </w:t>
       </w:r>
       <w:r>
         <w:rPr>
@@ -2036,23 +1807,7 @@
           <w:rFonts w:ascii="Times New Roman" w:hAnsi="Times New Roman" w:cs="Times New Roman"/>
           <w:color w:val="000000"/>
         </w:rPr>
-        <w:t xml:space="preserve"> pass the </w:t>
-      </w:r>
-      <w:proofErr w:type="spellStart"/>
-      <w:r>
-        <w:rPr>
-          <w:rFonts w:ascii="Times New Roman" w:hAnsi="Times New Roman" w:cs="Times New Roman"/>
-          <w:color w:val="000000"/>
-        </w:rPr>
-        <w:t>Proofpoint</w:t>
-      </w:r>
-      <w:proofErr w:type="spellEnd"/>
-      <w:r>
-        <w:rPr>
-          <w:rFonts w:ascii="Times New Roman" w:hAnsi="Times New Roman" w:cs="Times New Roman"/>
-          <w:color w:val="000000"/>
-        </w:rPr>
-        <w:t xml:space="preserve"> filter.</w:t>
+        <w:t xml:space="preserve"> pass the Proofpoint filter.</w:t>
       </w:r>
       <w:r>
         <w:rPr>
@@ -2075,7 +1830,6 @@
         </w:rPr>
         <w:t xml:space="preserve">of Python used. </w:t>
       </w:r>
-      <w:proofErr w:type="gramStart"/>
       <w:r>
         <w:rPr>
           <w:rFonts w:ascii="Times New Roman" w:hAnsi="Times New Roman" w:cs="Times New Roman"/>
@@ -2092,7 +1846,6 @@
         </w:rPr>
         <w:t>nternals.pdf</w:t>
       </w:r>
-      <w:proofErr w:type="gramEnd"/>
       <w:r>
         <w:rPr>
           <w:rFonts w:ascii="Times New Roman" w:hAnsi="Times New Roman" w:cs="Times New Roman"/>
@@ -2243,87 +1996,7 @@
           <w:rFonts w:ascii="Times New Roman" w:hAnsi="Times New Roman" w:cs="Times New Roman"/>
           <w:color w:val="000000"/>
         </w:rPr>
-        <w:t xml:space="preserve"> </w:t>
-      </w:r>
-      <w:proofErr w:type="spellStart"/>
-      <w:r>
-        <w:rPr>
-          <w:rFonts w:ascii="Times New Roman" w:hAnsi="Times New Roman" w:cs="Times New Roman"/>
-          <w:color w:val="000000"/>
-        </w:rPr>
-        <w:t>Django</w:t>
-      </w:r>
-      <w:proofErr w:type="spellEnd"/>
-      <w:r>
-        <w:rPr>
-          <w:rFonts w:ascii="Times New Roman" w:hAnsi="Times New Roman" w:cs="Times New Roman"/>
-          <w:color w:val="000000"/>
-        </w:rPr>
-        <w:t xml:space="preserve"> handled relationships. Because we needed to keep track of the attires of the users, it was important to know which </w:t>
-      </w:r>
-      <w:proofErr w:type="spellStart"/>
-      <w:r>
-        <w:rPr>
-          <w:rFonts w:ascii="Times New Roman" w:hAnsi="Times New Roman" w:cs="Times New Roman"/>
-          <w:color w:val="000000"/>
-        </w:rPr>
-        <w:t>UserProfile</w:t>
-      </w:r>
-      <w:proofErr w:type="spellEnd"/>
-      <w:r>
-        <w:rPr>
-          <w:rFonts w:ascii="Times New Roman" w:hAnsi="Times New Roman" w:cs="Times New Roman"/>
-          <w:color w:val="000000"/>
-        </w:rPr>
-        <w:t xml:space="preserve"> was added to the meal first (i.e. is user1 and is associated with attire1). We initially assumed </w:t>
-      </w:r>
-      <w:proofErr w:type="spellStart"/>
-      <w:r>
-        <w:rPr>
-          <w:rFonts w:ascii="Times New Roman" w:hAnsi="Times New Roman" w:cs="Times New Roman"/>
-          <w:color w:val="000000"/>
-        </w:rPr>
-        <w:t>Django</w:t>
-      </w:r>
-      <w:proofErr w:type="spellEnd"/>
-      <w:r>
-        <w:rPr>
-          <w:rFonts w:ascii="Times New Roman" w:hAnsi="Times New Roman" w:cs="Times New Roman"/>
-          <w:color w:val="000000"/>
-        </w:rPr>
-        <w:t xml:space="preserve"> stored these relationships as a queue, but found that attires would be switching randomly. We concluded that we could make no assumption on how </w:t>
-      </w:r>
-      <w:proofErr w:type="spellStart"/>
-      <w:r>
-        <w:rPr>
-          <w:rFonts w:ascii="Times New Roman" w:hAnsi="Times New Roman" w:cs="Times New Roman"/>
-          <w:color w:val="000000"/>
-        </w:rPr>
-        <w:t>Django</w:t>
-      </w:r>
-      <w:proofErr w:type="spellEnd"/>
-      <w:r>
-        <w:rPr>
-          <w:rFonts w:ascii="Times New Roman" w:hAnsi="Times New Roman" w:cs="Times New Roman"/>
-          <w:color w:val="000000"/>
-        </w:rPr>
-        <w:t xml:space="preserve"> ordered the </w:t>
-      </w:r>
-      <w:proofErr w:type="spellStart"/>
-      <w:r>
-        <w:rPr>
-          <w:rFonts w:ascii="Times New Roman" w:hAnsi="Times New Roman" w:cs="Times New Roman"/>
-          <w:color w:val="000000"/>
-        </w:rPr>
-        <w:t>UserProfiles</w:t>
-      </w:r>
-      <w:proofErr w:type="spellEnd"/>
-      <w:r>
-        <w:rPr>
-          <w:rFonts w:ascii="Times New Roman" w:hAnsi="Times New Roman" w:cs="Times New Roman"/>
-          <w:color w:val="000000"/>
-        </w:rPr>
-        <w:t xml:space="preserve"> and had to retroactively add specific user1 and user2 text fields to the models to manually keep track of who had attire1 and who had attire2.</w:t>
+        <w:t xml:space="preserve"> Django handled relationships. Because we needed to keep track of the attires of the users, it was important to know which UserProfile was added to the meal first (i.e. is user1 and is associated with attire1). We initially assumed Django stored these relationships as a queue, but found that attires would be switching randomly. We concluded that we could make no assumption on how Django ordered the UserProfiles and had to retroactively add specific user1 and user2 text fields to the models to manually keep track of who had attire1 and who had attire2.</w:t>
       </w:r>
     </w:p>
     <w:p>
@@ -2342,39 +2015,7 @@
           <w:rFonts w:ascii="Times New Roman" w:hAnsi="Times New Roman" w:cs="Times New Roman"/>
           <w:color w:val="000000"/>
         </w:rPr>
-        <w:t xml:space="preserve">We also ran into issues with the </w:t>
-      </w:r>
-      <w:proofErr w:type="spellStart"/>
-      <w:r>
-        <w:rPr>
-          <w:rFonts w:ascii="Times New Roman" w:hAnsi="Times New Roman" w:cs="Times New Roman"/>
-          <w:color w:val="000000"/>
-        </w:rPr>
-        <w:t>Django</w:t>
-      </w:r>
-      <w:proofErr w:type="spellEnd"/>
-      <w:r>
-        <w:rPr>
-          <w:rFonts w:ascii="Times New Roman" w:hAnsi="Times New Roman" w:cs="Times New Roman"/>
-          <w:color w:val="000000"/>
-        </w:rPr>
-        <w:t xml:space="preserve"> admin site, which we intended to use to manually disable users. The admin site worked fine on everyone’s local website, but after we pushed to </w:t>
-      </w:r>
-      <w:proofErr w:type="spellStart"/>
-      <w:r>
-        <w:rPr>
-          <w:rFonts w:ascii="Times New Roman" w:hAnsi="Times New Roman" w:cs="Times New Roman"/>
-          <w:color w:val="000000"/>
-        </w:rPr>
-        <w:t>Heroku</w:t>
-      </w:r>
-      <w:proofErr w:type="spellEnd"/>
-      <w:r>
-        <w:rPr>
-          <w:rFonts w:ascii="Times New Roman" w:hAnsi="Times New Roman" w:cs="Times New Roman"/>
-          <w:color w:val="000000"/>
-        </w:rPr>
-        <w:t xml:space="preserve"> we found the admin login always resulted in the infamous “Programming Error” </w:t>
+        <w:t xml:space="preserve">We also ran into issues with the Django admin site, which we intended to use to manually disable users. The admin site worked fine on everyone’s local website, but after we pushed to Heroku we found the admin login always resulted in the infamous “Programming Error” </w:t>
       </w:r>
       <w:r>
         <w:rPr>
@@ -2388,71 +2029,7 @@
           <w:rFonts w:ascii="Times New Roman" w:hAnsi="Times New Roman" w:cs="Times New Roman"/>
           <w:color w:val="000000"/>
         </w:rPr>
-        <w:t xml:space="preserve"> </w:t>
-      </w:r>
-      <w:proofErr w:type="spellStart"/>
-      <w:r>
-        <w:rPr>
-          <w:rFonts w:ascii="Times New Roman" w:hAnsi="Times New Roman" w:cs="Times New Roman"/>
-          <w:color w:val="000000"/>
-        </w:rPr>
-        <w:t>Django’s</w:t>
-      </w:r>
-      <w:proofErr w:type="spellEnd"/>
-      <w:r>
-        <w:rPr>
-          <w:rFonts w:ascii="Times New Roman" w:hAnsi="Times New Roman" w:cs="Times New Roman"/>
-          <w:color w:val="000000"/>
-        </w:rPr>
-        <w:t xml:space="preserve"> own library code. Our back-end team (Kevin and Andreas) spent many hours trying to get the </w:t>
-      </w:r>
-      <w:proofErr w:type="spellStart"/>
-      <w:r>
-        <w:rPr>
-          <w:rFonts w:ascii="Times New Roman" w:hAnsi="Times New Roman" w:cs="Times New Roman"/>
-          <w:color w:val="000000"/>
-        </w:rPr>
-        <w:t>Django</w:t>
-      </w:r>
-      <w:proofErr w:type="spellEnd"/>
-      <w:r>
-        <w:rPr>
-          <w:rFonts w:ascii="Times New Roman" w:hAnsi="Times New Roman" w:cs="Times New Roman"/>
-          <w:color w:val="000000"/>
-        </w:rPr>
-        <w:t xml:space="preserve"> admin working, and while we concluded there must be some difference in the </w:t>
-      </w:r>
-      <w:proofErr w:type="spellStart"/>
-      <w:r>
-        <w:rPr>
-          <w:rFonts w:ascii="Times New Roman" w:hAnsi="Times New Roman" w:cs="Times New Roman"/>
-          <w:color w:val="000000"/>
-        </w:rPr>
-        <w:t>Heroku</w:t>
-      </w:r>
-      <w:proofErr w:type="spellEnd"/>
-      <w:r>
-        <w:rPr>
-          <w:rFonts w:ascii="Times New Roman" w:hAnsi="Times New Roman" w:cs="Times New Roman"/>
-          <w:color w:val="000000"/>
-        </w:rPr>
-        <w:t xml:space="preserve"> database migrations vs. local database migrations that was causing the issue, we were unable to get the </w:t>
-      </w:r>
-      <w:proofErr w:type="spellStart"/>
-      <w:r>
-        <w:rPr>
-          <w:rFonts w:ascii="Times New Roman" w:hAnsi="Times New Roman" w:cs="Times New Roman"/>
-          <w:color w:val="000000"/>
-        </w:rPr>
-        <w:t>Heroku</w:t>
-      </w:r>
-      <w:proofErr w:type="spellEnd"/>
-      <w:r>
-        <w:rPr>
-          <w:rFonts w:ascii="Times New Roman" w:hAnsi="Times New Roman" w:cs="Times New Roman"/>
-          <w:color w:val="000000"/>
-        </w:rPr>
-        <w:t xml:space="preserve"> admin site working. As a result, we were forced to a “hack” of directly manipulating the databases by connecting with PG Commander in order to manually disable and re-enable users. The </w:t>
+        <w:t xml:space="preserve"> Django’s own library code. Our back-end team (Kevin and Andreas) spent many hours trying to get the Django admin working, and while we concluded there must be some difference in the Heroku database migrations vs. local database migrations that was causing the issue, we were unable to get the Heroku admin site working. As a result, we were forced to a “hack” of directly manipulating the databases by connecting with PG Commander in order to manually disable and re-enable users. The </w:t>
       </w:r>
       <w:r>
         <w:rPr>
@@ -2592,9 +2169,8 @@
         <w:ind w:firstLine="720"/>
         <w:contextualSpacing/>
         <w:rPr>
-          <w:rFonts w:ascii="Times" w:hAnsi="Times" w:cs="Times New Roman"/>
-          <w:sz w:val="20"/>
-          <w:szCs w:val="20"/>
+          <w:rFonts w:ascii="Times New Roman" w:hAnsi="Times New Roman" w:cs="Times New Roman"/>
+          <w:color w:val="000000"/>
         </w:rPr>
       </w:pPr>
       <w:r>
@@ -2708,6 +2284,13 @@
           <w:color w:val="000000"/>
         </w:rPr>
         <w:t>directly in our database. This might include automatically flagging when a user reports their match missed the meal, so that we can move to an automated system for disabling users.</w:t>
+      </w:r>
+      <w:r>
+        <w:rPr>
+          <w:rFonts w:ascii="Times New Roman" w:hAnsi="Times New Roman" w:cs="Times New Roman"/>
+          <w:color w:val="000000"/>
+        </w:rPr>
+        <w:t xml:space="preserve"> </w:t>
       </w:r>
     </w:p>
     <w:p>
@@ -2716,6 +2299,33 @@
         <w:ind w:firstLine="720"/>
         <w:contextualSpacing/>
         <w:rPr>
+          <w:rFonts w:ascii="Times New Roman" w:hAnsi="Times New Roman" w:cs="Times New Roman"/>
+          <w:color w:val="000000"/>
+        </w:rPr>
+      </w:pPr>
+      <w:r>
+        <w:rPr>
+          <w:rFonts w:ascii="Times New Roman" w:hAnsi="Times New Roman" w:cs="Times New Roman"/>
+          <w:color w:val="000000"/>
+        </w:rPr>
+        <w:t>A known security issue we didn’t have time to fix is we currently have the django debug on due to issues with static file hosting, which allows the</w:t>
+      </w:r>
+      <w:r>
+        <w:rPr>
+          <w:rFonts w:ascii="Times New Roman" w:hAnsi="Times New Roman" w:cs="Times New Roman"/>
+          <w:color w:val="000000"/>
+        </w:rPr>
+        <w:t xml:space="preserve"> users to see our URL patterns.</w:t>
+      </w:r>
+      <w:bookmarkStart w:id="0" w:name="_GoBack"/>
+      <w:bookmarkEnd w:id="0"/>
+    </w:p>
+    <w:p>
+      <w:pPr>
+        <w:spacing w:line="480" w:lineRule="auto"/>
+        <w:ind w:firstLine="720"/>
+        <w:contextualSpacing/>
+        <w:rPr>
           <w:rFonts w:ascii="Times" w:hAnsi="Times" w:cs="Times New Roman"/>
           <w:sz w:val="20"/>
           <w:szCs w:val="20"/>
@@ -2726,23 +2336,7 @@
           <w:rFonts w:ascii="Times New Roman" w:hAnsi="Times New Roman" w:cs="Times New Roman"/>
           <w:color w:val="000000"/>
         </w:rPr>
-        <w:t xml:space="preserve">Other possible areas for future work include matching for other activities outside of just meals and building native </w:t>
-      </w:r>
-      <w:proofErr w:type="spellStart"/>
-      <w:r>
-        <w:rPr>
-          <w:rFonts w:ascii="Times New Roman" w:hAnsi="Times New Roman" w:cs="Times New Roman"/>
-          <w:color w:val="000000"/>
-        </w:rPr>
-        <w:t>iOS</w:t>
-      </w:r>
-      <w:proofErr w:type="spellEnd"/>
-      <w:r>
-        <w:rPr>
-          <w:rFonts w:ascii="Times New Roman" w:hAnsi="Times New Roman" w:cs="Times New Roman"/>
-          <w:color w:val="000000"/>
-        </w:rPr>
-        <w:t>/Android applications to provide GPS-based notifications when a user’s match arrives at the dining hall. The site currently works fine on mobile devices thanks to Bootstrap, but the native applications would allow for phone vibration notifications when the two u</w:t>
+        <w:t>Other possible areas for future work include matching for other activities outside of just meals and building native iOS/Android applications to provide GPS-based notifications when a user’s match arrives at the dining hall. The site currently works fine on mobile devices thanks to Bootstrap, but the native applications would allow for phone vibration notifications when the two u</w:t>
       </w:r>
       <w:r>
         <w:rPr>
@@ -3247,23 +2841,7 @@
           <w:rFonts w:ascii="Times New Roman" w:hAnsi="Times New Roman" w:cs="Times New Roman"/>
           <w:color w:val="000000"/>
         </w:rPr>
-        <w:t xml:space="preserve"> a project that we expected we could finish in 80% of the time scheduled in our milestones without any all-night programming sessions. This not only led to a much healthier development cycle, which would translate to a sustainable one on a larger project, but also improved the quality of the final project. Every project takes longer than expected, so it is important to plan accordingly. Another piece of advice we have is to learn </w:t>
-      </w:r>
-      <w:proofErr w:type="spellStart"/>
-      <w:r>
-        <w:rPr>
-          <w:rFonts w:ascii="Times New Roman" w:hAnsi="Times New Roman" w:cs="Times New Roman"/>
-          <w:color w:val="000000"/>
-        </w:rPr>
-        <w:t>Django</w:t>
-      </w:r>
-      <w:proofErr w:type="spellEnd"/>
-      <w:r>
-        <w:rPr>
-          <w:rFonts w:ascii="Times New Roman" w:hAnsi="Times New Roman" w:cs="Times New Roman"/>
-          <w:color w:val="000000"/>
-        </w:rPr>
-        <w:t xml:space="preserve"> over Spring Break if </w:t>
+        <w:t xml:space="preserve"> a project that we expected we could finish in 80% of the time scheduled in our milestones without any all-night programming sessions. This not only led to a much healthier development cycle, which would translate to a sustainable one on a larger project, but also improved the quality of the final project. Every project takes longer than expected, so it is important to plan accordingly. Another piece of advice we have is to learn Django over Spring Break if </w:t>
       </w:r>
       <w:r>
         <w:rPr>
@@ -3277,23 +2855,7 @@
           <w:rFonts w:ascii="Times New Roman" w:hAnsi="Times New Roman" w:cs="Times New Roman"/>
           <w:color w:val="000000"/>
         </w:rPr>
-        <w:t xml:space="preserve"> going to use it for web development and have not used it before. There are lots of good tutorials online, such as How to Tango With </w:t>
-      </w:r>
-      <w:proofErr w:type="spellStart"/>
-      <w:r>
-        <w:rPr>
-          <w:rFonts w:ascii="Times New Roman" w:hAnsi="Times New Roman" w:cs="Times New Roman"/>
-          <w:color w:val="000000"/>
-        </w:rPr>
-        <w:t>Django</w:t>
-      </w:r>
-      <w:proofErr w:type="spellEnd"/>
-      <w:r>
-        <w:rPr>
-          <w:rFonts w:ascii="Times New Roman" w:hAnsi="Times New Roman" w:cs="Times New Roman"/>
-          <w:color w:val="000000"/>
-        </w:rPr>
-        <w:t xml:space="preserve"> (</w:t>
+        <w:t xml:space="preserve"> going to use it for web development and have not used it before. There are lots of good tutorials online, such as How to Tango With Django (</w:t>
       </w:r>
       <w:hyperlink r:id="rId5" w:history="1">
         <w:r>
@@ -3312,17 +2874,6 @@
         </w:rPr>
         <w:t>). Also, spend a good period of time mapping out the models for the databases. It will save time when you try to retroactively add features to the models.</w:t>
       </w:r>
-    </w:p>
-    <w:p>
-      <w:pPr>
-        <w:spacing w:line="480" w:lineRule="auto"/>
-        <w:ind w:firstLine="720"/>
-        <w:contextualSpacing/>
-        <w:rPr>
-          <w:rFonts w:ascii="Times New Roman" w:hAnsi="Times New Roman" w:cs="Times New Roman"/>
-          <w:color w:val="000000"/>
-        </w:rPr>
-      </w:pPr>
     </w:p>
     <w:p>
       <w:pPr>
@@ -3444,8 +2995,6 @@
           <w:szCs w:val="20"/>
         </w:rPr>
       </w:pPr>
-      <w:bookmarkStart w:id="0" w:name="_GoBack"/>
-      <w:bookmarkEnd w:id="0"/>
     </w:p>
     <w:p>
       <w:pPr>
@@ -3538,61 +3087,7 @@
                                 <w:color w:val="141823"/>
                                 <w:shd w:val="clear" w:color="auto" w:fill="FFFFFF"/>
                               </w:rPr>
-                              <w:t xml:space="preserve">I </w:t>
-                            </w:r>
-                            <w:proofErr w:type="spellStart"/>
-                            <w:r>
-                              <w:rPr>
-                                <w:rFonts w:ascii="Times New Roman" w:eastAsia="Times New Roman" w:hAnsi="Times New Roman" w:cs="Times New Roman"/>
-                                <w:color w:val="141823"/>
-                                <w:shd w:val="clear" w:color="auto" w:fill="FFFFFF"/>
-                              </w:rPr>
-                              <w:t>lol'd</w:t>
-                            </w:r>
-                            <w:proofErr w:type="spellEnd"/>
-                            <w:r>
-                              <w:rPr>
-                                <w:rFonts w:ascii="Times New Roman" w:eastAsia="Times New Roman" w:hAnsi="Times New Roman" w:cs="Times New Roman"/>
-                                <w:color w:val="141823"/>
-                                <w:shd w:val="clear" w:color="auto" w:fill="FFFFFF"/>
-                              </w:rPr>
-                              <w:t xml:space="preserve"> so hard after seeing Professor Kernighan as an extra on the Princeton </w:t>
-                            </w:r>
-                            <w:proofErr w:type="spellStart"/>
-                            <w:r>
-                              <w:rPr>
-                                <w:rFonts w:ascii="Times New Roman" w:eastAsia="Times New Roman" w:hAnsi="Times New Roman" w:cs="Times New Roman"/>
-                                <w:color w:val="141823"/>
-                                <w:shd w:val="clear" w:color="auto" w:fill="FFFFFF"/>
-                              </w:rPr>
-                              <w:t>Snapchat</w:t>
-                            </w:r>
-                            <w:proofErr w:type="spellEnd"/>
-                            <w:r>
-                              <w:rPr>
-                                <w:rFonts w:ascii="Times New Roman" w:eastAsia="Times New Roman" w:hAnsi="Times New Roman" w:cs="Times New Roman"/>
-                                <w:color w:val="141823"/>
-                                <w:shd w:val="clear" w:color="auto" w:fill="FFFFFF"/>
-                              </w:rPr>
-                              <w:t xml:space="preserve"> story.” - Deborah </w:t>
-                            </w:r>
-                            <w:proofErr w:type="spellStart"/>
-                            <w:r>
-                              <w:rPr>
-                                <w:rFonts w:ascii="Times New Roman" w:eastAsia="Times New Roman" w:hAnsi="Times New Roman" w:cs="Times New Roman"/>
-                                <w:color w:val="141823"/>
-                                <w:shd w:val="clear" w:color="auto" w:fill="FFFFFF"/>
-                              </w:rPr>
-                              <w:t>Alaine</w:t>
-                            </w:r>
-                            <w:proofErr w:type="spellEnd"/>
-                            <w:r>
-                              <w:rPr>
-                                <w:rFonts w:ascii="Times New Roman" w:eastAsia="Times New Roman" w:hAnsi="Times New Roman" w:cs="Times New Roman"/>
-                                <w:color w:val="141823"/>
-                                <w:shd w:val="clear" w:color="auto" w:fill="FFFFFF"/>
-                              </w:rPr>
-                              <w:t xml:space="preserve"> Sandoval, who posted this </w:t>
+                              <w:t xml:space="preserve">I lol'd so hard after seeing Professor Kernighan as an extra on the Princeton Snapchat story.” - Deborah Alaine Sandoval, who posted this </w:t>
                             </w:r>
                             <w:r>
                               <w:rPr>

</xml_diff>

<commit_message>
changes to url to remove disbale-user url
</commit_message>
<xml_diff>
--- a/report.docx
+++ b/report.docx
@@ -2308,17 +2308,22 @@
           <w:rFonts w:ascii="Times New Roman" w:hAnsi="Times New Roman" w:cs="Times New Roman"/>
           <w:color w:val="000000"/>
         </w:rPr>
-        <w:t>A known security issue we didn’t have time to fix is we currently have the django debug on due to issues with static file hosting, which allows the</w:t>
-      </w:r>
-      <w:r>
-        <w:rPr>
-          <w:rFonts w:ascii="Times New Roman" w:hAnsi="Times New Roman" w:cs="Times New Roman"/>
-          <w:color w:val="000000"/>
-        </w:rPr>
-        <w:t xml:space="preserve"> users to see our URL patterns.</w:t>
-      </w:r>
-      <w:bookmarkStart w:id="0" w:name="_GoBack"/>
-      <w:bookmarkEnd w:id="0"/>
+        <w:t>Other possible areas for future work include matching for other activities outside of just meals and building native iOS/Android applications to provide GPS-based notifications when a user’s match arrives at the dining hall. The site currently works fine on mobile devices thanks to Bootstrap, but the native applications would allow for phone vibration notifications when the two u</w:t>
+      </w:r>
+      <w:r>
+        <w:rPr>
+          <w:rFonts w:ascii="Times New Roman" w:hAnsi="Times New Roman" w:cs="Times New Roman"/>
+          <w:color w:val="000000"/>
+        </w:rPr>
+        <w:t>sers are close to each other, a possible</w:t>
+      </w:r>
+      <w:r>
+        <w:rPr>
+          <w:rFonts w:ascii="Times New Roman" w:hAnsi="Times New Roman" w:cs="Times New Roman"/>
+          <w:color w:val="000000"/>
+        </w:rPr>
+        <w:t xml:space="preserve"> alternative to the attires for finding your match. </w:t>
+      </w:r>
     </w:p>
     <w:p>
       <w:pPr>
@@ -2326,31 +2331,18 @@
         <w:ind w:firstLine="720"/>
         <w:contextualSpacing/>
         <w:rPr>
-          <w:rFonts w:ascii="Times" w:hAnsi="Times" w:cs="Times New Roman"/>
-          <w:sz w:val="20"/>
-          <w:szCs w:val="20"/>
-        </w:rPr>
-      </w:pPr>
-      <w:r>
-        <w:rPr>
-          <w:rFonts w:ascii="Times New Roman" w:hAnsi="Times New Roman" w:cs="Times New Roman"/>
-          <w:color w:val="000000"/>
-        </w:rPr>
-        <w:t>Other possible areas for future work include matching for other activities outside of just meals and building native iOS/Android applications to provide GPS-based notifications when a user’s match arrives at the dining hall. The site currently works fine on mobile devices thanks to Bootstrap, but the native applications would allow for phone vibration notifications when the two u</w:t>
-      </w:r>
-      <w:r>
-        <w:rPr>
-          <w:rFonts w:ascii="Times New Roman" w:hAnsi="Times New Roman" w:cs="Times New Roman"/>
-          <w:color w:val="000000"/>
-        </w:rPr>
-        <w:t>sers are close to each other, a possible</w:t>
-      </w:r>
-      <w:r>
-        <w:rPr>
-          <w:rFonts w:ascii="Times New Roman" w:hAnsi="Times New Roman" w:cs="Times New Roman"/>
-          <w:color w:val="000000"/>
-        </w:rPr>
-        <w:t xml:space="preserve"> alternative to the attires for finding your match. </w:t>
+          <w:rFonts w:ascii="Times New Roman" w:hAnsi="Times New Roman" w:cs="Times New Roman"/>
+          <w:color w:val="000000"/>
+        </w:rPr>
+      </w:pPr>
+      <w:bookmarkStart w:id="0" w:name="_GoBack"/>
+      <w:bookmarkEnd w:id="0"/>
+      <w:r>
+        <w:rPr>
+          <w:rFonts w:ascii="Times New Roman" w:hAnsi="Times New Roman" w:cs="Times New Roman"/>
+          <w:color w:val="000000"/>
+        </w:rPr>
+        <w:t>A known security issue we didn’t have time to fix is we currently have the django debug on due to issues with static file hosting, which allows the users to see our URL patterns.</w:t>
       </w:r>
     </w:p>
     <w:p>
@@ -2744,16 +2736,6 @@
         </w:rPr>
         <w:t>. We met in-person Sundays and Wednesdays, with partial group meetings as needed and individual work ongoing. Our group was split fairly evenly with two members working on backend and three on frontend, and neither group ever got so far ahead that it had to wait for the other to finish a task. Both subgroups were thus able to continually integrate and use each other’s progress.</w:t>
       </w:r>
-    </w:p>
-    <w:p>
-      <w:pPr>
-        <w:spacing w:line="480" w:lineRule="auto"/>
-        <w:contextualSpacing/>
-        <w:rPr>
-          <w:rFonts w:ascii="Times New Roman" w:hAnsi="Times New Roman" w:cs="Times New Roman"/>
-          <w:color w:val="000000"/>
-        </w:rPr>
-      </w:pPr>
     </w:p>
     <w:p>
       <w:pPr>

</xml_diff>